<commit_message>
PDF Add in the Repo
</commit_message>
<xml_diff>
--- a/Procedures/Procedure_for_Identification_of_Requirements.docx
+++ b/Procedures/Procedure_for_Identification_of_Requirements.docx
@@ -202,6 +202,16 @@
         <w:gridCol w:w="6912"/>
       </w:tblGrid>
       <w:tr>
+        <w:tblPrEx>
+          <w:tblBorders>
+            <w:top w:val="single" w:color="000000" w:sz="4" w:space="0"/>
+            <w:left w:val="none" w:color="auto" w:sz="0" w:space="0"/>
+            <w:bottom w:val="single" w:color="000000" w:sz="4" w:space="0"/>
+            <w:right w:val="none" w:color="auto" w:sz="0" w:space="0"/>
+            <w:insideH w:val="single" w:color="000000" w:sz="4" w:space="0"/>
+            <w:insideV w:val="single" w:color="000000" w:sz="4" w:space="0"/>
+          </w:tblBorders>
+        </w:tblPrEx>
         <w:tc>
           <w:tcPr>
             <w:tcW w:w="2376" w:type="dxa"/>
@@ -240,6 +250,16 @@
         </w:tc>
       </w:tr>
       <w:tr>
+        <w:tblPrEx>
+          <w:tblBorders>
+            <w:top w:val="single" w:color="000000" w:sz="4" w:space="0"/>
+            <w:left w:val="none" w:color="auto" w:sz="0" w:space="0"/>
+            <w:bottom w:val="single" w:color="000000" w:sz="4" w:space="0"/>
+            <w:right w:val="none" w:color="auto" w:sz="0" w:space="0"/>
+            <w:insideH w:val="single" w:color="000000" w:sz="4" w:space="0"/>
+            <w:insideV w:val="single" w:color="000000" w:sz="4" w:space="0"/>
+          </w:tblBorders>
+        </w:tblPrEx>
         <w:tc>
           <w:tcPr>
             <w:tcW w:w="2376" w:type="dxa"/>
@@ -278,6 +298,16 @@
         </w:tc>
       </w:tr>
       <w:tr>
+        <w:tblPrEx>
+          <w:tblBorders>
+            <w:top w:val="single" w:color="000000" w:sz="4" w:space="0"/>
+            <w:left w:val="none" w:color="auto" w:sz="0" w:space="0"/>
+            <w:bottom w:val="single" w:color="000000" w:sz="4" w:space="0"/>
+            <w:right w:val="none" w:color="auto" w:sz="0" w:space="0"/>
+            <w:insideH w:val="single" w:color="000000" w:sz="4" w:space="0"/>
+            <w:insideV w:val="single" w:color="000000" w:sz="4" w:space="0"/>
+          </w:tblBorders>
+        </w:tblPrEx>
         <w:tc>
           <w:tcPr>
             <w:tcW w:w="2376" w:type="dxa"/>
@@ -526,6 +556,16 @@
         <w:gridCol w:w="5340"/>
       </w:tblGrid>
       <w:tr>
+        <w:tblPrEx>
+          <w:tblBorders>
+            <w:top w:val="single" w:color="000000" w:sz="4" w:space="0"/>
+            <w:left w:val="single" w:color="000000" w:sz="4" w:space="0"/>
+            <w:bottom w:val="single" w:color="000000" w:sz="4" w:space="0"/>
+            <w:right w:val="single" w:color="000000" w:sz="4" w:space="0"/>
+            <w:insideH w:val="single" w:color="000000" w:sz="4" w:space="0"/>
+            <w:insideV w:val="single" w:color="000000" w:sz="4" w:space="0"/>
+          </w:tblBorders>
+        </w:tblPrEx>
         <w:tc>
           <w:tcPr>
             <w:tcW w:w="1384" w:type="dxa"/>
@@ -2164,13 +2204,23 @@
         </w:tblCellMar>
       </w:tblPr>
       <w:tblGrid>
-        <w:gridCol w:w="1858"/>
-        <w:gridCol w:w="2282"/>
-        <w:gridCol w:w="1591"/>
-        <w:gridCol w:w="2248"/>
-        <w:gridCol w:w="1309"/>
+        <w:gridCol w:w="1869"/>
+        <w:gridCol w:w="2221"/>
+        <w:gridCol w:w="1602"/>
+        <w:gridCol w:w="2280"/>
+        <w:gridCol w:w="1316"/>
       </w:tblGrid>
       <w:tr>
+        <w:tblPrEx>
+          <w:tblBorders>
+            <w:top w:val="single" w:color="000000" w:sz="4" w:space="0"/>
+            <w:left w:val="single" w:color="000000" w:sz="4" w:space="0"/>
+            <w:bottom w:val="single" w:color="000000" w:sz="4" w:space="0"/>
+            <w:right w:val="single" w:color="000000" w:sz="4" w:space="0"/>
+            <w:insideH w:val="single" w:color="000000" w:sz="4" w:space="0"/>
+            <w:insideV w:val="single" w:color="000000" w:sz="4" w:space="0"/>
+          </w:tblBorders>
+        </w:tblPrEx>
         <w:tc>
           <w:tcPr>
             <w:tcW w:w="1928" w:type="dxa"/>
@@ -2344,7 +2394,15 @@
               <w:rPr>
                 <w:rFonts w:hint="default"/>
               </w:rPr>
-              <w:t>Z:.\\Sharedrive\ISMS</w:t>
+              <w:t>Z:</w:t>
+            </w:r>
+            <w:bookmarkStart w:id="17" w:name="_GoBack"/>
+            <w:bookmarkEnd w:id="17"/>
+            <w:r>
+              <w:rPr>
+                <w:rFonts w:hint="default"/>
+              </w:rPr>
+              <w:t>\\Sharedrive\ISMS</w:t>
             </w:r>
           </w:p>
         </w:tc>
@@ -2591,8 +2649,6 @@
       </w:r>
       <w:bookmarkEnd w:id="15"/>
       <w:bookmarkEnd w:id="16"/>
-      <w:bookmarkStart w:id="17" w:name="_GoBack"/>
-      <w:bookmarkEnd w:id="17"/>
     </w:p>
     <w:p>
       <w:pPr>

</xml_diff>